<commit_message>
lucia, tus muertos relajate coño
</commit_message>
<xml_diff>
--- a/Interfaces/PrimeraEntrega.docx
+++ b/Interfaces/PrimeraEntrega.docx
@@ -467,7 +467,7 @@
           <w:r>
             <w:fldChar w:fldCharType="separate"/>
           </w:r>
-          <w:hyperlink w:anchor="_Toc114212403" w:history="1">
+          <w:hyperlink w:anchor="_Toc114816517" w:history="1">
             <w:r>
               <w:rPr>
                 <w:rStyle w:val="Hipervnculo"/>
@@ -497,7 +497,7 @@
                 <w:noProof/>
                 <w:webHidden/>
               </w:rPr>
-              <w:instrText xml:space="preserve"> PAGEREF _Toc114212403 \h </w:instrText>
+              <w:instrText xml:space="preserve"> PAGEREF _Toc114816517 \h </w:instrText>
             </w:r>
             <w:r>
               <w:rPr>
@@ -540,7 +540,7 @@
               <w:lang w:eastAsia="es-ES"/>
             </w:rPr>
           </w:pPr>
-          <w:hyperlink w:anchor="_Toc114212404" w:history="1">
+          <w:hyperlink w:anchor="_Toc114816518" w:history="1">
             <w:r>
               <w:rPr>
                 <w:rStyle w:val="Hipervnculo"/>
@@ -570,7 +570,7 @@
                 <w:noProof/>
                 <w:webHidden/>
               </w:rPr>
-              <w:instrText xml:space="preserve"> PAGEREF _Toc114212404 \h </w:instrText>
+              <w:instrText xml:space="preserve"> PAGEREF _Toc114816518 \h </w:instrText>
             </w:r>
             <w:r>
               <w:rPr>
@@ -613,7 +613,7 @@
               <w:lang w:eastAsia="es-ES"/>
             </w:rPr>
           </w:pPr>
-          <w:hyperlink w:anchor="_Toc114212405" w:history="1">
+          <w:hyperlink w:anchor="_Toc114816519" w:history="1">
             <w:r>
               <w:rPr>
                 <w:rStyle w:val="Hipervnculo"/>
@@ -643,7 +643,7 @@
                 <w:noProof/>
                 <w:webHidden/>
               </w:rPr>
-              <w:instrText xml:space="preserve"> PAGEREF _Toc114212405 \h </w:instrText>
+              <w:instrText xml:space="preserve"> PAGEREF _Toc114816519 \h </w:instrText>
             </w:r>
             <w:r>
               <w:rPr>
@@ -686,7 +686,7 @@
               <w:lang w:eastAsia="es-ES"/>
             </w:rPr>
           </w:pPr>
-          <w:hyperlink w:anchor="_Toc114212406" w:history="1">
+          <w:hyperlink w:anchor="_Toc114816520" w:history="1">
             <w:r>
               <w:rPr>
                 <w:rStyle w:val="Hipervnculo"/>
@@ -716,7 +716,7 @@
                 <w:noProof/>
                 <w:webHidden/>
               </w:rPr>
-              <w:instrText xml:space="preserve"> PAGEREF _Toc114212406 \h </w:instrText>
+              <w:instrText xml:space="preserve"> PAGEREF _Toc114816520 \h </w:instrText>
             </w:r>
             <w:r>
               <w:rPr>
@@ -736,7 +736,7 @@
                 <w:noProof/>
                 <w:webHidden/>
               </w:rPr>
-              <w:t>3</w:t>
+              <w:t>4</w:t>
             </w:r>
             <w:r>
               <w:rPr>
@@ -785,7 +785,7 @@
           <w:szCs w:val="48"/>
         </w:rPr>
       </w:pPr>
-      <w:bookmarkStart w:id="0" w:name="_Toc114212403"/>
+      <w:bookmarkStart w:id="0" w:name="_Toc114816517"/>
       <w:r>
         <w:rPr>
           <w:rStyle w:val="nfasis"/>
@@ -866,7 +866,7 @@
           <w:szCs w:val="48"/>
         </w:rPr>
       </w:pPr>
-      <w:bookmarkStart w:id="1" w:name="_Toc114212404"/>
+      <w:bookmarkStart w:id="1" w:name="_Toc114816518"/>
       <w:r>
         <w:rPr>
           <w:rStyle w:val="nfasis"/>
@@ -972,7 +972,7 @@
           <w:szCs w:val="48"/>
         </w:rPr>
       </w:pPr>
-      <w:bookmarkStart w:id="2" w:name="_Toc114212405"/>
+      <w:bookmarkStart w:id="2" w:name="_Toc114816519"/>
       <w:r>
         <w:rPr>
           <w:rStyle w:val="nfasis"/>
@@ -1140,7 +1140,6 @@
         </w:rPr>
         <w:t>Para el modelo dinámico comenzaremos a comprobar cómo funciona la aplicación y la corrección de errores. Y para el modelo robusto ya terminaremos de corregir los errores de la misma y tendremos una aplicación hasta cierto punto funcional.</w:t>
       </w:r>
-      <w:bookmarkStart w:id="3" w:name="_Toc114212406"/>
       <w:r>
         <w:rPr>
           <w:rFonts w:cstheme="minorHAnsi"/>
@@ -1183,6 +1182,7 @@
           <w:szCs w:val="48"/>
         </w:rPr>
       </w:pPr>
+      <w:bookmarkStart w:id="3" w:name="_Toc114816520"/>
       <w:r>
         <w:rPr>
           <w:rStyle w:val="nfasis"/>

</xml_diff>

<commit_message>
a mi me estan grabando con una camara de grabaciones
</commit_message>
<xml_diff>
--- a/Interfaces/PrimeraEntrega.docx
+++ b/Interfaces/PrimeraEntrega.docx
@@ -467,11 +467,12 @@
           <w:r>
             <w:fldChar w:fldCharType="separate"/>
           </w:r>
-          <w:hyperlink w:anchor="_Toc114816517" w:history="1">
+          <w:hyperlink w:anchor="_Toc115106500" w:history="1">
             <w:r>
               <w:rPr>
                 <w:rStyle w:val="Hipervnculo"/>
-                <w:rFonts w:cstheme="minorHAnsi"/>
+                <w:b/>
+                <w:bCs/>
                 <w:i/>
                 <w:iCs/>
                 <w:noProof/>
@@ -497,7 +498,7 @@
                 <w:noProof/>
                 <w:webHidden/>
               </w:rPr>
-              <w:instrText xml:space="preserve"> PAGEREF _Toc114816517 \h </w:instrText>
+              <w:instrText xml:space="preserve"> PAGEREF _Toc115106500 \h </w:instrText>
             </w:r>
             <w:r>
               <w:rPr>
@@ -540,11 +541,12 @@
               <w:lang w:eastAsia="es-ES"/>
             </w:rPr>
           </w:pPr>
-          <w:hyperlink w:anchor="_Toc114816518" w:history="1">
+          <w:hyperlink w:anchor="_Toc115106501" w:history="1">
             <w:r>
               <w:rPr>
                 <w:rStyle w:val="Hipervnculo"/>
-                <w:rFonts w:cstheme="minorHAnsi"/>
+                <w:b/>
+                <w:bCs/>
                 <w:i/>
                 <w:iCs/>
                 <w:noProof/>
@@ -570,7 +572,7 @@
                 <w:noProof/>
                 <w:webHidden/>
               </w:rPr>
-              <w:instrText xml:space="preserve"> PAGEREF _Toc114816518 \h </w:instrText>
+              <w:instrText xml:space="preserve"> PAGEREF _Toc115106501 \h </w:instrText>
             </w:r>
             <w:r>
               <w:rPr>
@@ -613,11 +615,12 @@
               <w:lang w:eastAsia="es-ES"/>
             </w:rPr>
           </w:pPr>
-          <w:hyperlink w:anchor="_Toc114816519" w:history="1">
+          <w:hyperlink w:anchor="_Toc115106502" w:history="1">
             <w:r>
               <w:rPr>
                 <w:rStyle w:val="Hipervnculo"/>
-                <w:rFonts w:cstheme="minorHAnsi"/>
+                <w:b/>
+                <w:bCs/>
                 <w:i/>
                 <w:iCs/>
                 <w:noProof/>
@@ -643,7 +646,7 @@
                 <w:noProof/>
                 <w:webHidden/>
               </w:rPr>
-              <w:instrText xml:space="preserve"> PAGEREF _Toc114816519 \h </w:instrText>
+              <w:instrText xml:space="preserve"> PAGEREF _Toc115106502 \h </w:instrText>
             </w:r>
             <w:r>
               <w:rPr>
@@ -686,11 +689,12 @@
               <w:lang w:eastAsia="es-ES"/>
             </w:rPr>
           </w:pPr>
-          <w:hyperlink w:anchor="_Toc114816520" w:history="1">
+          <w:hyperlink w:anchor="_Toc115106503" w:history="1">
             <w:r>
               <w:rPr>
                 <w:rStyle w:val="Hipervnculo"/>
-                <w:rFonts w:cstheme="minorHAnsi"/>
+                <w:b/>
+                <w:bCs/>
                 <w:i/>
                 <w:iCs/>
                 <w:noProof/>
@@ -716,7 +720,7 @@
                 <w:noProof/>
                 <w:webHidden/>
               </w:rPr>
-              <w:instrText xml:space="preserve"> PAGEREF _Toc114816520 \h </w:instrText>
+              <w:instrText xml:space="preserve"> PAGEREF _Toc115106503 \h </w:instrText>
             </w:r>
             <w:r>
               <w:rPr>
@@ -737,6 +741,154 @@
                 <w:webHidden/>
               </w:rPr>
               <w:t>4</w:t>
+            </w:r>
+            <w:r>
+              <w:rPr>
+                <w:noProof/>
+                <w:webHidden/>
+              </w:rPr>
+              <w:fldChar w:fldCharType="end"/>
+            </w:r>
+          </w:hyperlink>
+        </w:p>
+        <w:p>
+          <w:pPr>
+            <w:pStyle w:val="TDC1"/>
+            <w:tabs>
+              <w:tab w:val="right" w:leader="dot" w:pos="8494"/>
+            </w:tabs>
+            <w:rPr>
+              <w:rFonts w:eastAsiaTheme="minorEastAsia"/>
+              <w:noProof/>
+              <w:lang w:eastAsia="es-ES"/>
+            </w:rPr>
+          </w:pPr>
+          <w:hyperlink w:anchor="_Toc115106504" w:history="1">
+            <w:r>
+              <w:rPr>
+                <w:rStyle w:val="Hipervnculo"/>
+                <w:b/>
+                <w:bCs/>
+                <w:i/>
+                <w:iCs/>
+                <w:noProof/>
+              </w:rPr>
+              <w:t>Plan de evaluación de la usabilidad</w:t>
+            </w:r>
+            <w:r>
+              <w:rPr>
+                <w:noProof/>
+                <w:webHidden/>
+              </w:rPr>
+              <w:tab/>
+            </w:r>
+            <w:r>
+              <w:rPr>
+                <w:noProof/>
+                <w:webHidden/>
+              </w:rPr>
+              <w:fldChar w:fldCharType="begin"/>
+            </w:r>
+            <w:r>
+              <w:rPr>
+                <w:noProof/>
+                <w:webHidden/>
+              </w:rPr>
+              <w:instrText xml:space="preserve"> PAGEREF _Toc115106504 \h </w:instrText>
+            </w:r>
+            <w:r>
+              <w:rPr>
+                <w:noProof/>
+                <w:webHidden/>
+              </w:rPr>
+            </w:r>
+            <w:r>
+              <w:rPr>
+                <w:noProof/>
+                <w:webHidden/>
+              </w:rPr>
+              <w:fldChar w:fldCharType="separate"/>
+            </w:r>
+            <w:r>
+              <w:rPr>
+                <w:noProof/>
+                <w:webHidden/>
+              </w:rPr>
+              <w:t>5</w:t>
+            </w:r>
+            <w:r>
+              <w:rPr>
+                <w:noProof/>
+                <w:webHidden/>
+              </w:rPr>
+              <w:fldChar w:fldCharType="end"/>
+            </w:r>
+          </w:hyperlink>
+        </w:p>
+        <w:p>
+          <w:pPr>
+            <w:pStyle w:val="TDC1"/>
+            <w:tabs>
+              <w:tab w:val="right" w:leader="dot" w:pos="8494"/>
+            </w:tabs>
+            <w:rPr>
+              <w:rFonts w:eastAsiaTheme="minorEastAsia"/>
+              <w:noProof/>
+              <w:lang w:eastAsia="es-ES"/>
+            </w:rPr>
+          </w:pPr>
+          <w:hyperlink w:anchor="_Toc115106505" w:history="1">
+            <w:r>
+              <w:rPr>
+                <w:rStyle w:val="Hipervnculo"/>
+                <w:b/>
+                <w:bCs/>
+                <w:i/>
+                <w:iCs/>
+                <w:noProof/>
+              </w:rPr>
+              <w:t>Referencias</w:t>
+            </w:r>
+            <w:r>
+              <w:rPr>
+                <w:noProof/>
+                <w:webHidden/>
+              </w:rPr>
+              <w:tab/>
+            </w:r>
+            <w:r>
+              <w:rPr>
+                <w:noProof/>
+                <w:webHidden/>
+              </w:rPr>
+              <w:fldChar w:fldCharType="begin"/>
+            </w:r>
+            <w:r>
+              <w:rPr>
+                <w:noProof/>
+                <w:webHidden/>
+              </w:rPr>
+              <w:instrText xml:space="preserve"> PAGEREF _Toc115106505 \h </w:instrText>
+            </w:r>
+            <w:r>
+              <w:rPr>
+                <w:noProof/>
+                <w:webHidden/>
+              </w:rPr>
+            </w:r>
+            <w:r>
+              <w:rPr>
+                <w:noProof/>
+                <w:webHidden/>
+              </w:rPr>
+              <w:fldChar w:fldCharType="separate"/>
+            </w:r>
+            <w:r>
+              <w:rPr>
+                <w:noProof/>
+                <w:webHidden/>
+              </w:rPr>
+              <w:t>5</w:t>
             </w:r>
             <w:r>
               <w:rPr>
@@ -779,18 +931,20 @@
         <w:pStyle w:val="Ttulo1"/>
         <w:rPr>
           <w:rStyle w:val="nfasis"/>
-          <w:rFonts w:asciiTheme="minorHAnsi" w:hAnsiTheme="minorHAnsi" w:cstheme="minorHAnsi"/>
-          <w:color w:val="000000" w:themeColor="text1"/>
+          <w:b/>
+          <w:bCs/>
+          <w:color w:val="auto"/>
           <w:sz w:val="48"/>
           <w:szCs w:val="48"/>
         </w:rPr>
       </w:pPr>
-      <w:bookmarkStart w:id="0" w:name="_Toc114816517"/>
-      <w:r>
-        <w:rPr>
-          <w:rStyle w:val="nfasis"/>
-          <w:rFonts w:asciiTheme="minorHAnsi" w:hAnsiTheme="minorHAnsi" w:cstheme="minorHAnsi"/>
-          <w:color w:val="000000" w:themeColor="text1"/>
+      <w:bookmarkStart w:id="0" w:name="_Toc115106500"/>
+      <w:r>
+        <w:rPr>
+          <w:rStyle w:val="nfasis"/>
+          <w:b/>
+          <w:bCs/>
+          <w:color w:val="auto"/>
           <w:sz w:val="48"/>
           <w:szCs w:val="48"/>
         </w:rPr>
@@ -860,18 +1014,20 @@
         <w:pStyle w:val="Ttulo1"/>
         <w:rPr>
           <w:rStyle w:val="nfasis"/>
-          <w:rFonts w:asciiTheme="minorHAnsi" w:hAnsiTheme="minorHAnsi" w:cstheme="minorHAnsi"/>
-          <w:color w:val="000000" w:themeColor="text1"/>
+          <w:b/>
+          <w:bCs/>
+          <w:color w:val="auto"/>
           <w:sz w:val="48"/>
           <w:szCs w:val="48"/>
         </w:rPr>
       </w:pPr>
-      <w:bookmarkStart w:id="1" w:name="_Toc114816518"/>
-      <w:r>
-        <w:rPr>
-          <w:rStyle w:val="nfasis"/>
-          <w:rFonts w:asciiTheme="minorHAnsi" w:hAnsiTheme="minorHAnsi" w:cstheme="minorHAnsi"/>
-          <w:color w:val="000000" w:themeColor="text1"/>
+      <w:bookmarkStart w:id="1" w:name="_Toc115106501"/>
+      <w:r>
+        <w:rPr>
+          <w:rStyle w:val="nfasis"/>
+          <w:b/>
+          <w:bCs/>
+          <w:color w:val="auto"/>
           <w:sz w:val="48"/>
           <w:szCs w:val="48"/>
         </w:rPr>
@@ -966,18 +1122,20 @@
         <w:pStyle w:val="Ttulo1"/>
         <w:rPr>
           <w:rStyle w:val="nfasis"/>
-          <w:rFonts w:asciiTheme="minorHAnsi" w:hAnsiTheme="minorHAnsi" w:cstheme="minorHAnsi"/>
-          <w:color w:val="000000" w:themeColor="text1"/>
+          <w:b/>
+          <w:bCs/>
+          <w:color w:val="auto"/>
           <w:sz w:val="48"/>
           <w:szCs w:val="48"/>
         </w:rPr>
       </w:pPr>
-      <w:bookmarkStart w:id="2" w:name="_Toc114816519"/>
-      <w:r>
-        <w:rPr>
-          <w:rStyle w:val="nfasis"/>
-          <w:rFonts w:asciiTheme="minorHAnsi" w:hAnsiTheme="minorHAnsi" w:cstheme="minorHAnsi"/>
-          <w:color w:val="000000" w:themeColor="text1"/>
+      <w:bookmarkStart w:id="2" w:name="_Toc115106502"/>
+      <w:r>
+        <w:rPr>
+          <w:rStyle w:val="nfasis"/>
+          <w:b/>
+          <w:bCs/>
+          <w:color w:val="auto"/>
           <w:sz w:val="48"/>
           <w:szCs w:val="48"/>
         </w:rPr>
@@ -1176,18 +1334,20 @@
         <w:pStyle w:val="Ttulo1"/>
         <w:rPr>
           <w:rStyle w:val="nfasis"/>
-          <w:rFonts w:asciiTheme="minorHAnsi" w:hAnsiTheme="minorHAnsi" w:cstheme="minorHAnsi"/>
-          <w:color w:val="000000" w:themeColor="text1"/>
+          <w:b/>
+          <w:bCs/>
+          <w:color w:val="auto"/>
           <w:sz w:val="48"/>
           <w:szCs w:val="48"/>
         </w:rPr>
       </w:pPr>
-      <w:bookmarkStart w:id="3" w:name="_Toc114816520"/>
-      <w:r>
-        <w:rPr>
-          <w:rStyle w:val="nfasis"/>
-          <w:rFonts w:asciiTheme="minorHAnsi" w:hAnsiTheme="minorHAnsi" w:cstheme="minorHAnsi"/>
-          <w:color w:val="000000" w:themeColor="text1"/>
+      <w:bookmarkStart w:id="3" w:name="_Toc115106503"/>
+      <w:r>
+        <w:rPr>
+          <w:rStyle w:val="nfasis"/>
+          <w:b/>
+          <w:bCs/>
+          <w:color w:val="auto"/>
           <w:sz w:val="48"/>
           <w:szCs w:val="48"/>
         </w:rPr>
@@ -1464,37 +1624,519 @@
     </w:p>
     <w:p>
       <w:pPr>
-        <w:rPr>
-          <w:rFonts w:ascii="Arial" w:eastAsia="Times New Roman" w:hAnsi="Arial" w:cs="Arial"/>
-          <w:i/>
-          <w:iCs/>
-          <w:color w:val="000000"/>
-          <w:lang w:eastAsia="es-ES"/>
-        </w:rPr>
-      </w:pPr>
-    </w:p>
-    <w:p>
-      <w:pPr>
         <w:jc w:val="both"/>
         <w:rPr>
-          <w:rFonts w:ascii="Arial" w:hAnsi="Arial" w:cs="Arial"/>
-          <w:lang w:eastAsia="es-ES"/>
-        </w:rPr>
-      </w:pPr>
-      <w:r>
-        <w:rPr>
-          <w:rStyle w:val="nfasis"/>
-          <w:rFonts w:eastAsiaTheme="majorEastAsia" w:cstheme="minorHAnsi"/>
-          <w:color w:val="000000" w:themeColor="text1"/>
+          <w:rFonts w:cstheme="minorHAnsi"/>
+          <w:lang w:eastAsia="es-ES"/>
+        </w:rPr>
+      </w:pPr>
+    </w:p>
+    <w:p>
+      <w:pPr>
+        <w:jc w:val="both"/>
+        <w:rPr>
+          <w:rFonts w:cstheme="minorHAnsi"/>
+          <w:lang w:eastAsia="es-ES"/>
+        </w:rPr>
+      </w:pPr>
+    </w:p>
+    <w:p>
+      <w:pPr>
+        <w:rPr>
+          <w:rStyle w:val="nfasis"/>
+          <w:rFonts w:asciiTheme="majorHAnsi" w:eastAsiaTheme="majorEastAsia" w:hAnsiTheme="majorHAnsi" w:cstheme="majorBidi"/>
+          <w:b/>
+          <w:bCs/>
           <w:sz w:val="48"/>
           <w:szCs w:val="48"/>
         </w:rPr>
+      </w:pPr>
+      <w:r>
+        <w:rPr>
+          <w:rStyle w:val="nfasis"/>
+          <w:b/>
+          <w:bCs/>
+          <w:sz w:val="48"/>
+          <w:szCs w:val="48"/>
+        </w:rPr>
+        <w:br w:type="page"/>
+      </w:r>
+    </w:p>
+    <w:p>
+      <w:pPr>
+        <w:pStyle w:val="Ttulo1"/>
+        <w:rPr>
+          <w:rStyle w:val="nfasis"/>
+          <w:b/>
+          <w:bCs/>
+          <w:color w:val="auto"/>
+          <w:sz w:val="48"/>
+          <w:szCs w:val="48"/>
+        </w:rPr>
+      </w:pPr>
+      <w:bookmarkStart w:id="4" w:name="_Toc115106504"/>
+      <w:r>
+        <w:rPr>
+          <w:rStyle w:val="nfasis"/>
+          <w:b/>
+          <w:bCs/>
+          <w:color w:val="auto"/>
+          <w:sz w:val="48"/>
+          <w:szCs w:val="48"/>
+        </w:rPr>
+        <w:lastRenderedPageBreak/>
+        <w:t>Plan de evaluación de la usabilidad</w:t>
+      </w:r>
+      <w:bookmarkEnd w:id="4"/>
+    </w:p>
+    <w:p>
+      <w:pPr>
+        <w:rPr>
+          <w:rStyle w:val="nfasis"/>
+          <w:rFonts w:eastAsiaTheme="majorEastAsia"/>
+          <w:i w:val="0"/>
+          <w:iCs w:val="0"/>
+          <w:color w:val="000000" w:themeColor="text1"/>
+        </w:rPr>
+      </w:pPr>
+    </w:p>
+    <w:p>
+      <w:pPr>
+        <w:jc w:val="both"/>
+        <w:rPr>
+          <w:rStyle w:val="nfasis"/>
+          <w:rFonts w:eastAsiaTheme="majorEastAsia"/>
+          <w:i w:val="0"/>
+          <w:iCs w:val="0"/>
+          <w:color w:val="000000" w:themeColor="text1"/>
+        </w:rPr>
+      </w:pPr>
+      <w:r>
+        <w:rPr>
+          <w:rStyle w:val="nfasis"/>
+          <w:rFonts w:eastAsiaTheme="majorEastAsia"/>
+          <w:i w:val="0"/>
+          <w:iCs w:val="0"/>
+          <w:color w:val="000000" w:themeColor="text1"/>
+        </w:rPr>
+        <w:t xml:space="preserve">Para empezar, necesitamos saber que son los usuarios y sobre cual vamos a trabajar. El usuario es quien </w:t>
+      </w:r>
+      <w:r>
+        <w:rPr>
+          <w:rStyle w:val="nfasis"/>
+          <w:rFonts w:eastAsiaTheme="majorEastAsia"/>
+          <w:i w:val="0"/>
+          <w:iCs w:val="0"/>
+          <w:color w:val="000000" w:themeColor="text1"/>
+        </w:rPr>
+        <w:t>interactúa</w:t>
+      </w:r>
+      <w:r>
+        <w:rPr>
+          <w:rStyle w:val="nfasis"/>
+          <w:rFonts w:eastAsiaTheme="majorEastAsia"/>
+          <w:i w:val="0"/>
+          <w:iCs w:val="0"/>
+          <w:color w:val="000000" w:themeColor="text1"/>
+        </w:rPr>
+        <w:t xml:space="preserve"> directamente con el software, puede ser una persona real o una simulación de la </w:t>
+      </w:r>
+      <w:r>
+        <w:rPr>
+          <w:rStyle w:val="nfasis"/>
+          <w:rFonts w:eastAsiaTheme="majorEastAsia"/>
+          <w:i w:val="0"/>
+          <w:iCs w:val="0"/>
+          <w:color w:val="000000" w:themeColor="text1"/>
+        </w:rPr>
+        <w:t>máquina</w:t>
+      </w:r>
+      <w:r>
+        <w:rPr>
+          <w:rStyle w:val="nfasis"/>
+          <w:rFonts w:eastAsiaTheme="majorEastAsia"/>
+          <w:i w:val="0"/>
+          <w:iCs w:val="0"/>
+          <w:color w:val="000000" w:themeColor="text1"/>
+        </w:rPr>
+        <w:t xml:space="preserve">. Se define por tres dimensiones, el conocimiento </w:t>
+      </w:r>
+      <w:r>
+        <w:rPr>
+          <w:rStyle w:val="nfasis"/>
+          <w:rFonts w:eastAsiaTheme="majorEastAsia"/>
+          <w:i w:val="0"/>
+          <w:iCs w:val="0"/>
+          <w:color w:val="000000" w:themeColor="text1"/>
+        </w:rPr>
+        <w:t>del dominio (</w:t>
+      </w:r>
+      <w:r>
+        <w:rPr>
+          <w:rStyle w:val="nfasis"/>
+          <w:rFonts w:eastAsiaTheme="majorEastAsia"/>
+          <w:i w:val="0"/>
+          <w:iCs w:val="0"/>
+          <w:color w:val="000000" w:themeColor="text1"/>
+        </w:rPr>
+        <w:t>área de especialización relacionada con el entorno de la aplicación</w:t>
+      </w:r>
+      <w:r>
+        <w:rPr>
+          <w:rStyle w:val="nfasis"/>
+          <w:rFonts w:eastAsiaTheme="majorEastAsia"/>
+          <w:i w:val="0"/>
+          <w:iCs w:val="0"/>
+          <w:color w:val="000000" w:themeColor="text1"/>
+        </w:rPr>
+        <w:t xml:space="preserve">), la experiencia con la tecnología </w:t>
+      </w:r>
+      <w:r>
+        <w:rPr>
+          <w:rStyle w:val="nfasis"/>
+          <w:rFonts w:eastAsiaTheme="majorEastAsia"/>
+          <w:i w:val="0"/>
+          <w:iCs w:val="0"/>
+          <w:color w:val="000000" w:themeColor="text1"/>
+        </w:rPr>
+        <w:t xml:space="preserve">(experiencia del usuario utilizando la tecnología general) </w:t>
+      </w:r>
+      <w:r>
+        <w:rPr>
+          <w:rStyle w:val="nfasis"/>
+          <w:rFonts w:eastAsiaTheme="majorEastAsia"/>
+          <w:i w:val="0"/>
+          <w:iCs w:val="0"/>
+          <w:color w:val="000000" w:themeColor="text1"/>
+        </w:rPr>
+        <w:t>y la experiencia con el sistema</w:t>
+      </w:r>
+      <w:r>
+        <w:rPr>
+          <w:rStyle w:val="nfasis"/>
+          <w:rFonts w:eastAsiaTheme="majorEastAsia"/>
+          <w:i w:val="0"/>
+          <w:iCs w:val="0"/>
+          <w:color w:val="000000" w:themeColor="text1"/>
+        </w:rPr>
+        <w:t xml:space="preserve"> (la experiencia del usuario usando el software que está siendo desarrollado)</w:t>
+      </w:r>
+      <w:r>
+        <w:rPr>
+          <w:rStyle w:val="nfasis"/>
+          <w:rFonts w:eastAsiaTheme="majorEastAsia"/>
+          <w:i w:val="0"/>
+          <w:iCs w:val="0"/>
+          <w:color w:val="000000" w:themeColor="text1"/>
+        </w:rPr>
+        <w:t xml:space="preserve">. De todas estas puede ser novato/ignorante o experto. </w:t>
+      </w:r>
+    </w:p>
+    <w:p>
+      <w:pPr>
+        <w:jc w:val="both"/>
+        <w:rPr>
+          <w:rStyle w:val="nfasis"/>
+          <w:rFonts w:eastAsiaTheme="majorEastAsia"/>
+          <w:i w:val="0"/>
+          <w:iCs w:val="0"/>
+          <w:color w:val="000000" w:themeColor="text1"/>
+        </w:rPr>
+      </w:pPr>
+      <w:r>
+        <w:rPr>
+          <w:rStyle w:val="nfasis"/>
+          <w:rFonts w:eastAsiaTheme="majorEastAsia"/>
+          <w:i w:val="0"/>
+          <w:iCs w:val="0"/>
+          <w:color w:val="000000" w:themeColor="text1"/>
+        </w:rPr>
+        <w:t xml:space="preserve">Las tareas que evaluaremos en estas pruebas son las consideradas como historias de usuario, que definen todos, o la mayoría de, los casos que se le pueden presentar al usuario a la hora del funcionamiento. </w:t>
+      </w:r>
+    </w:p>
+    <w:p>
+      <w:pPr>
+        <w:jc w:val="both"/>
+        <w:rPr>
+          <w:rStyle w:val="nfasis"/>
+          <w:rFonts w:eastAsiaTheme="majorEastAsia"/>
+          <w:i w:val="0"/>
+          <w:iCs w:val="0"/>
+          <w:color w:val="000000" w:themeColor="text1"/>
+        </w:rPr>
+      </w:pPr>
+      <w:r>
+        <w:rPr>
+          <w:rStyle w:val="nfasis"/>
+          <w:rFonts w:eastAsiaTheme="majorEastAsia"/>
+          <w:i w:val="0"/>
+          <w:iCs w:val="0"/>
+          <w:color w:val="000000" w:themeColor="text1"/>
+        </w:rPr>
+        <w:t>La observación, al ser una aplicación sencilla tendría un periodo de observación de una semana</w:t>
+      </w:r>
+      <w:r>
+        <w:rPr>
+          <w:rStyle w:val="nfasis"/>
+          <w:rFonts w:eastAsiaTheme="majorEastAsia"/>
+          <w:i w:val="0"/>
+          <w:iCs w:val="0"/>
+          <w:color w:val="000000" w:themeColor="text1"/>
+        </w:rPr>
+        <w:t>. T</w:t>
+      </w:r>
+      <w:r>
+        <w:rPr>
+          <w:rStyle w:val="nfasis"/>
+          <w:rFonts w:eastAsiaTheme="majorEastAsia"/>
+          <w:i w:val="0"/>
+          <w:iCs w:val="0"/>
+          <w:color w:val="000000" w:themeColor="text1"/>
+        </w:rPr>
+        <w:t>rabajaríamos sobre un sistema simulado, las pruebas las haría</w:t>
+      </w:r>
+      <w:r>
+        <w:rPr>
+          <w:rStyle w:val="nfasis"/>
+          <w:rFonts w:eastAsiaTheme="majorEastAsia"/>
+          <w:i w:val="0"/>
+          <w:iCs w:val="0"/>
+          <w:color w:val="000000" w:themeColor="text1"/>
+        </w:rPr>
+        <w:t>n</w:t>
+      </w:r>
+      <w:r>
+        <w:rPr>
+          <w:rStyle w:val="nfasis"/>
+          <w:rFonts w:eastAsiaTheme="majorEastAsia"/>
+          <w:i w:val="0"/>
+          <w:iCs w:val="0"/>
+          <w:color w:val="000000" w:themeColor="text1"/>
+        </w:rPr>
+        <w:t xml:space="preserve"> </w:t>
+      </w:r>
+      <w:r>
+        <w:rPr>
+          <w:rStyle w:val="nfasis"/>
+          <w:rFonts w:eastAsiaTheme="majorEastAsia"/>
+          <w:i w:val="0"/>
+          <w:iCs w:val="0"/>
+          <w:color w:val="000000" w:themeColor="text1"/>
+        </w:rPr>
+        <w:t>varios usuarios</w:t>
+      </w:r>
+      <w:r>
+        <w:rPr>
+          <w:rStyle w:val="nfasis"/>
+          <w:rFonts w:eastAsiaTheme="majorEastAsia"/>
+          <w:i w:val="0"/>
+          <w:iCs w:val="0"/>
+          <w:color w:val="000000" w:themeColor="text1"/>
+        </w:rPr>
+        <w:t xml:space="preserve"> </w:t>
+      </w:r>
+      <w:r>
+        <w:rPr>
+          <w:rStyle w:val="nfasis"/>
+          <w:rFonts w:eastAsiaTheme="majorEastAsia"/>
+          <w:i w:val="0"/>
+          <w:iCs w:val="0"/>
+          <w:color w:val="000000" w:themeColor="text1"/>
+        </w:rPr>
+        <w:t xml:space="preserve">reales, como mínimo habría que comprender seis usuarios, para tener la máxima capacidad de pruebas posibles, los observadores no </w:t>
+      </w:r>
+      <w:r>
+        <w:rPr>
+          <w:rStyle w:val="nfasis"/>
+          <w:rFonts w:eastAsiaTheme="majorEastAsia"/>
+          <w:i w:val="0"/>
+          <w:iCs w:val="0"/>
+          <w:color w:val="000000" w:themeColor="text1"/>
+        </w:rPr>
+        <w:t>intervendrían,</w:t>
+      </w:r>
+      <w:r>
+        <w:rPr>
+          <w:rStyle w:val="nfasis"/>
+          <w:rFonts w:eastAsiaTheme="majorEastAsia"/>
+          <w:i w:val="0"/>
+          <w:iCs w:val="0"/>
+          <w:color w:val="000000" w:themeColor="text1"/>
+        </w:rPr>
+        <w:t xml:space="preserve"> pero estarían estudiando las pruebas de los usuarios. Al final de cada </w:t>
+      </w:r>
+      <w:r>
+        <w:rPr>
+          <w:rStyle w:val="nfasis"/>
+          <w:rFonts w:eastAsiaTheme="majorEastAsia"/>
+          <w:i w:val="0"/>
+          <w:iCs w:val="0"/>
+          <w:color w:val="000000" w:themeColor="text1"/>
+        </w:rPr>
+        <w:t>día</w:t>
+      </w:r>
+      <w:r>
+        <w:rPr>
+          <w:rStyle w:val="nfasis"/>
+          <w:rFonts w:eastAsiaTheme="majorEastAsia"/>
+          <w:i w:val="0"/>
+          <w:iCs w:val="0"/>
+          <w:color w:val="000000" w:themeColor="text1"/>
+        </w:rPr>
+        <w:t xml:space="preserve">, se sometería a los usuarios a entrevistas para recopilar </w:t>
+      </w:r>
+      <w:r>
+        <w:rPr>
+          <w:rStyle w:val="nfasis"/>
+          <w:rFonts w:eastAsiaTheme="majorEastAsia"/>
+          <w:i w:val="0"/>
+          <w:iCs w:val="0"/>
+          <w:color w:val="000000" w:themeColor="text1"/>
+        </w:rPr>
+        <w:t>más</w:t>
+      </w:r>
+      <w:r>
+        <w:rPr>
+          <w:rStyle w:val="nfasis"/>
+          <w:rFonts w:eastAsiaTheme="majorEastAsia"/>
+          <w:i w:val="0"/>
+          <w:iCs w:val="0"/>
+          <w:color w:val="000000" w:themeColor="text1"/>
+        </w:rPr>
+        <w:t xml:space="preserve"> información, no solo de las pruebas y el funcionamiento, sino también de la apariencia de la </w:t>
+      </w:r>
+      <w:r>
+        <w:rPr>
+          <w:rStyle w:val="nfasis"/>
+          <w:rFonts w:eastAsiaTheme="majorEastAsia"/>
+          <w:i w:val="0"/>
+          <w:iCs w:val="0"/>
+          <w:color w:val="000000" w:themeColor="text1"/>
+        </w:rPr>
+        <w:t>aplicación</w:t>
+      </w:r>
+      <w:r>
+        <w:rPr>
+          <w:rStyle w:val="nfasis"/>
+          <w:rFonts w:eastAsiaTheme="majorEastAsia"/>
+          <w:i w:val="0"/>
+          <w:iCs w:val="0"/>
+          <w:color w:val="000000" w:themeColor="text1"/>
+        </w:rPr>
+        <w:t xml:space="preserve">, la capacidad de respuesta y </w:t>
+      </w:r>
+      <w:r>
+        <w:rPr>
+          <w:rStyle w:val="nfasis"/>
+          <w:rFonts w:eastAsiaTheme="majorEastAsia"/>
+          <w:i w:val="0"/>
+          <w:iCs w:val="0"/>
+          <w:color w:val="000000" w:themeColor="text1"/>
+        </w:rPr>
+        <w:t>la comodidad de la misma.</w:t>
+      </w:r>
+    </w:p>
+    <w:p>
+      <w:pPr>
+        <w:jc w:val="both"/>
+        <w:rPr>
+          <w:rStyle w:val="nfasis"/>
+          <w:rFonts w:eastAsiaTheme="majorEastAsia"/>
+          <w:i w:val="0"/>
+          <w:iCs w:val="0"/>
+          <w:color w:val="000000" w:themeColor="text1"/>
+        </w:rPr>
+      </w:pPr>
+      <w:r>
+        <w:rPr>
+          <w:rStyle w:val="nfasis"/>
+          <w:rFonts w:eastAsiaTheme="majorEastAsia"/>
+          <w:i w:val="0"/>
+          <w:iCs w:val="0"/>
+          <w:color w:val="000000" w:themeColor="text1"/>
+        </w:rPr>
+        <w:t xml:space="preserve">Hay que respetar y valorar a los usuarios-test, no hay que someterlos a presión sin razón aparente, tienen que saber sobre que trata el estudio al que se les esta sometiendo, dejarle las tareas claras para no confundirles y terminar las pruebas cuando el usuario lo pida, </w:t>
+      </w:r>
+      <w:r>
+        <w:rPr>
+          <w:rStyle w:val="nfasis"/>
+          <w:rFonts w:eastAsiaTheme="majorEastAsia"/>
+          <w:i w:val="0"/>
+          <w:iCs w:val="0"/>
+          <w:color w:val="000000" w:themeColor="text1"/>
+        </w:rPr>
+        <w:t>ya que puede causar problemas psicológicos al mismo.</w:t>
+      </w:r>
+    </w:p>
+    <w:p>
+      <w:pPr>
+        <w:jc w:val="both"/>
+        <w:rPr>
+          <w:rStyle w:val="nfasis"/>
+          <w:rFonts w:eastAsiaTheme="majorEastAsia"/>
+          <w:i w:val="0"/>
+          <w:iCs w:val="0"/>
+          <w:color w:val="000000" w:themeColor="text1"/>
+        </w:rPr>
+      </w:pPr>
+      <w:r>
+        <w:rPr>
+          <w:rStyle w:val="nfasis"/>
+          <w:rFonts w:eastAsiaTheme="majorEastAsia"/>
+          <w:i w:val="0"/>
+          <w:iCs w:val="0"/>
+          <w:color w:val="000000" w:themeColor="text1"/>
+        </w:rPr>
+        <w:t>Llevar un recuento del tiempo que se ha tardado en completar este plan de evaluación, de las tareas que se han ido probando, aunque no hayan podido ser finalizadas o comenzadas, el porcentaje de error que el software proporciona y el tiempo que el equipo toma para reparar ciertos errores.</w:t>
+      </w:r>
+    </w:p>
+    <w:p>
+      <w:pPr>
+        <w:jc w:val="both"/>
+        <w:rPr>
+          <w:rStyle w:val="nfasis"/>
+          <w:rFonts w:eastAsiaTheme="majorEastAsia"/>
+          <w:i w:val="0"/>
+          <w:iCs w:val="0"/>
+          <w:color w:val="000000" w:themeColor="text1"/>
+        </w:rPr>
+      </w:pPr>
+      <w:r>
+        <w:rPr>
+          <w:rStyle w:val="nfasis"/>
+          <w:rFonts w:eastAsiaTheme="majorEastAsia"/>
+          <w:i w:val="0"/>
+          <w:iCs w:val="0"/>
+          <w:color w:val="000000" w:themeColor="text1"/>
+        </w:rPr>
+        <w:t xml:space="preserve"> </w:t>
+      </w:r>
+      <w:bookmarkStart w:id="5" w:name="_Toc115106505"/>
+    </w:p>
+    <w:p>
+      <w:pPr>
+        <w:jc w:val="both"/>
+        <w:rPr>
+          <w:rFonts w:eastAsiaTheme="majorEastAsia"/>
+          <w:color w:val="000000" w:themeColor="text1"/>
+        </w:rPr>
+      </w:pPr>
+      <w:r>
+        <w:rPr>
+          <w:rStyle w:val="nfasis"/>
+          <w:rFonts w:asciiTheme="majorHAnsi" w:eastAsiaTheme="majorEastAsia" w:hAnsiTheme="majorHAnsi" w:cstheme="majorBidi"/>
+          <w:b/>
+          <w:bCs/>
+          <w:sz w:val="48"/>
+          <w:szCs w:val="48"/>
+        </w:rPr>
         <w:t>Referencias</w:t>
       </w:r>
-      <w:r>
-        <w:rPr>
-          <w:rStyle w:val="nfasis"/>
-          <w:rFonts w:eastAsiaTheme="majorEastAsia" w:cstheme="minorHAnsi"/>
+      <w:bookmarkEnd w:id="5"/>
+      <w:r>
+        <w:rPr>
+          <w:rStyle w:val="nfasis"/>
+          <w:rFonts w:cstheme="minorHAnsi"/>
           <w:color w:val="000000" w:themeColor="text1"/>
           <w:sz w:val="48"/>
           <w:szCs w:val="48"/>
@@ -1525,7 +2167,7 @@
         </w:rPr>
         <w:t xml:space="preserve">. Usado para tener en cuenta que errores puede dar la calculadora. </w:t>
       </w:r>
-      <w:bookmarkStart w:id="4" w:name="Uno"/>
+      <w:bookmarkStart w:id="6" w:name="Uno"/>
       <w:r>
         <w:rPr>
           <w:rFonts w:cstheme="minorHAnsi"/>
@@ -1533,7 +2175,7 @@
         </w:rPr>
         <w:t>[1]</w:t>
       </w:r>
-      <w:bookmarkEnd w:id="4"/>
+      <w:bookmarkEnd w:id="6"/>
     </w:p>
     <w:p>
       <w:pPr>

</xml_diff>

<commit_message>
glandulas sudoriparas y puta lucia de mierda deja de dar por culo
</commit_message>
<xml_diff>
--- a/Interfaces/PrimeraEntrega.docx
+++ b/Interfaces/PrimeraEntrega.docx
@@ -467,7 +467,7 @@
           <w:r>
             <w:fldChar w:fldCharType="separate"/>
           </w:r>
-          <w:hyperlink w:anchor="_Toc115106500" w:history="1">
+          <w:hyperlink w:anchor="_Toc115193943" w:history="1">
             <w:r>
               <w:rPr>
                 <w:rStyle w:val="Hipervnculo"/>
@@ -498,7 +498,7 @@
                 <w:noProof/>
                 <w:webHidden/>
               </w:rPr>
-              <w:instrText xml:space="preserve"> PAGEREF _Toc115106500 \h </w:instrText>
+              <w:instrText xml:space="preserve"> PAGEREF _Toc115193943 \h </w:instrText>
             </w:r>
             <w:r>
               <w:rPr>
@@ -541,7 +541,7 @@
               <w:lang w:eastAsia="es-ES"/>
             </w:rPr>
           </w:pPr>
-          <w:hyperlink w:anchor="_Toc115106501" w:history="1">
+          <w:hyperlink w:anchor="_Toc115193944" w:history="1">
             <w:r>
               <w:rPr>
                 <w:rStyle w:val="Hipervnculo"/>
@@ -572,7 +572,7 @@
                 <w:noProof/>
                 <w:webHidden/>
               </w:rPr>
-              <w:instrText xml:space="preserve"> PAGEREF _Toc115106501 \h </w:instrText>
+              <w:instrText xml:space="preserve"> PAGEREF _Toc115193944 \h </w:instrText>
             </w:r>
             <w:r>
               <w:rPr>
@@ -615,7 +615,7 @@
               <w:lang w:eastAsia="es-ES"/>
             </w:rPr>
           </w:pPr>
-          <w:hyperlink w:anchor="_Toc115106502" w:history="1">
+          <w:hyperlink w:anchor="_Toc115193945" w:history="1">
             <w:r>
               <w:rPr>
                 <w:rStyle w:val="Hipervnculo"/>
@@ -646,7 +646,7 @@
                 <w:noProof/>
                 <w:webHidden/>
               </w:rPr>
-              <w:instrText xml:space="preserve"> PAGEREF _Toc115106502 \h </w:instrText>
+              <w:instrText xml:space="preserve"> PAGEREF _Toc115193945 \h </w:instrText>
             </w:r>
             <w:r>
               <w:rPr>
@@ -689,7 +689,7 @@
               <w:lang w:eastAsia="es-ES"/>
             </w:rPr>
           </w:pPr>
-          <w:hyperlink w:anchor="_Toc115106503" w:history="1">
+          <w:hyperlink w:anchor="_Toc115193946" w:history="1">
             <w:r>
               <w:rPr>
                 <w:rStyle w:val="Hipervnculo"/>
@@ -720,7 +720,7 @@
                 <w:noProof/>
                 <w:webHidden/>
               </w:rPr>
-              <w:instrText xml:space="preserve"> PAGEREF _Toc115106503 \h </w:instrText>
+              <w:instrText xml:space="preserve"> PAGEREF _Toc115193946 \h </w:instrText>
             </w:r>
             <w:r>
               <w:rPr>
@@ -763,7 +763,7 @@
               <w:lang w:eastAsia="es-ES"/>
             </w:rPr>
           </w:pPr>
-          <w:hyperlink w:anchor="_Toc115106504" w:history="1">
+          <w:hyperlink w:anchor="_Toc115193947" w:history="1">
             <w:r>
               <w:rPr>
                 <w:rStyle w:val="Hipervnculo"/>
@@ -794,81 +794,7 @@
                 <w:noProof/>
                 <w:webHidden/>
               </w:rPr>
-              <w:instrText xml:space="preserve"> PAGEREF _Toc115106504 \h </w:instrText>
-            </w:r>
-            <w:r>
-              <w:rPr>
-                <w:noProof/>
-                <w:webHidden/>
-              </w:rPr>
-            </w:r>
-            <w:r>
-              <w:rPr>
-                <w:noProof/>
-                <w:webHidden/>
-              </w:rPr>
-              <w:fldChar w:fldCharType="separate"/>
-            </w:r>
-            <w:r>
-              <w:rPr>
-                <w:noProof/>
-                <w:webHidden/>
-              </w:rPr>
-              <w:t>5</w:t>
-            </w:r>
-            <w:r>
-              <w:rPr>
-                <w:noProof/>
-                <w:webHidden/>
-              </w:rPr>
-              <w:fldChar w:fldCharType="end"/>
-            </w:r>
-          </w:hyperlink>
-        </w:p>
-        <w:p>
-          <w:pPr>
-            <w:pStyle w:val="TDC1"/>
-            <w:tabs>
-              <w:tab w:val="right" w:leader="dot" w:pos="8494"/>
-            </w:tabs>
-            <w:rPr>
-              <w:rFonts w:eastAsiaTheme="minorEastAsia"/>
-              <w:noProof/>
-              <w:lang w:eastAsia="es-ES"/>
-            </w:rPr>
-          </w:pPr>
-          <w:hyperlink w:anchor="_Toc115106505" w:history="1">
-            <w:r>
-              <w:rPr>
-                <w:rStyle w:val="Hipervnculo"/>
-                <w:b/>
-                <w:bCs/>
-                <w:i/>
-                <w:iCs/>
-                <w:noProof/>
-              </w:rPr>
-              <w:t>Referencias</w:t>
-            </w:r>
-            <w:r>
-              <w:rPr>
-                <w:noProof/>
-                <w:webHidden/>
-              </w:rPr>
-              <w:tab/>
-            </w:r>
-            <w:r>
-              <w:rPr>
-                <w:noProof/>
-                <w:webHidden/>
-              </w:rPr>
-              <w:fldChar w:fldCharType="begin"/>
-            </w:r>
-            <w:r>
-              <w:rPr>
-                <w:noProof/>
-                <w:webHidden/>
-              </w:rPr>
-              <w:instrText xml:space="preserve"> PAGEREF _Toc115106505 \h </w:instrText>
+              <w:instrText xml:space="preserve"> PAGEREF _Toc115193947 \h </w:instrText>
             </w:r>
             <w:r>
               <w:rPr>
@@ -938,7 +864,7 @@
           <w:szCs w:val="48"/>
         </w:rPr>
       </w:pPr>
-      <w:bookmarkStart w:id="0" w:name="_Toc115106500"/>
+      <w:bookmarkStart w:id="0" w:name="_Toc115193943"/>
       <w:r>
         <w:rPr>
           <w:rStyle w:val="nfasis"/>
@@ -1021,7 +947,7 @@
           <w:szCs w:val="48"/>
         </w:rPr>
       </w:pPr>
-      <w:bookmarkStart w:id="1" w:name="_Toc115106501"/>
+      <w:bookmarkStart w:id="1" w:name="_Toc115193944"/>
       <w:r>
         <w:rPr>
           <w:rStyle w:val="nfasis"/>
@@ -1129,7 +1055,7 @@
           <w:szCs w:val="48"/>
         </w:rPr>
       </w:pPr>
-      <w:bookmarkStart w:id="2" w:name="_Toc115106502"/>
+      <w:bookmarkStart w:id="2" w:name="_Toc115193945"/>
       <w:r>
         <w:rPr>
           <w:rStyle w:val="nfasis"/>
@@ -1341,7 +1267,7 @@
           <w:szCs w:val="48"/>
         </w:rPr>
       </w:pPr>
-      <w:bookmarkStart w:id="3" w:name="_Toc115106503"/>
+      <w:bookmarkStart w:id="3" w:name="_Toc115193946"/>
       <w:r>
         <w:rPr>
           <w:rStyle w:val="nfasis"/>
@@ -1674,7 +1600,7 @@
           <w:szCs w:val="48"/>
         </w:rPr>
       </w:pPr>
-      <w:bookmarkStart w:id="4" w:name="_Toc115106504"/>
+      <w:bookmarkStart w:id="4" w:name="_Toc115193947"/>
       <w:r>
         <w:rPr>
           <w:rStyle w:val="nfasis"/>
@@ -2111,7 +2037,6 @@
         </w:rPr>
         <w:t xml:space="preserve"> </w:t>
       </w:r>
-      <w:bookmarkStart w:id="5" w:name="_Toc115106505"/>
     </w:p>
     <w:p>
       <w:pPr>
@@ -2132,7 +2057,6 @@
         </w:rPr>
         <w:t>Referencias</w:t>
       </w:r>
-      <w:bookmarkEnd w:id="5"/>
       <w:r>
         <w:rPr>
           <w:rStyle w:val="nfasis"/>
@@ -2167,7 +2091,7 @@
         </w:rPr>
         <w:t xml:space="preserve">. Usado para tener en cuenta que errores puede dar la calculadora. </w:t>
       </w:r>
-      <w:bookmarkStart w:id="6" w:name="Uno"/>
+      <w:bookmarkStart w:id="5" w:name="Uno"/>
       <w:r>
         <w:rPr>
           <w:rFonts w:cstheme="minorHAnsi"/>
@@ -2175,7 +2099,7 @@
         </w:rPr>
         <w:t>[1]</w:t>
       </w:r>
-      <w:bookmarkEnd w:id="6"/>
+      <w:bookmarkEnd w:id="5"/>
     </w:p>
     <w:p>
       <w:pPr>

</xml_diff>